<commit_message>
I don't even know what I changed tbh.
</commit_message>
<xml_diff>
--- a/gw_review_manuscript.docx
+++ b/gw_review_manuscript.docx
@@ -1,6 +1,6 @@
 
 <file path=word/document.xml><?xml version="1.0" encoding="utf-8"?>
-<w:document xmlns:wpc="http://schemas.microsoft.com/office/word/2010/wordprocessingCanvas" xmlns:cx="http://schemas.microsoft.com/office/drawing/2014/chartex" xmlns:cx1="http://schemas.microsoft.com/office/drawing/2015/9/8/chartex" xmlns:cx2="http://schemas.microsoft.com/office/drawing/2015/10/21/chartex" xmlns:cx3="http://schemas.microsoft.com/office/drawing/2016/5/9/chartex" xmlns:cx4="http://schemas.microsoft.com/office/drawing/2016/5/10/chartex" xmlns:cx5="http://schemas.microsoft.com/office/drawing/2016/5/11/chartex" xmlns:cx6="http://schemas.microsoft.com/office/drawing/2016/5/12/chartex" xmlns:cx7="http://schemas.microsoft.com/office/drawing/2016/5/13/chartex" xmlns:cx8="http://schemas.microsoft.com/office/drawing/2016/5/14/chartex" xmlns:mc="http://schemas.openxmlformats.org/markup-compatibility/2006" xmlns:aink="http://schemas.microsoft.com/office/drawing/2016/ink" xmlns:am3d="http://schemas.microsoft.com/office/drawing/2017/model3d" xmlns:o="urn:schemas-microsoft-com:office:office" xmlns:r="http://schemas.openxmlformats.org/officeDocument/2006/relationships" xmlns:m="http://schemas.openxmlformats.org/officeDocument/2006/math" xmlns:v="urn:schemas-microsoft-com:vml" xmlns:wp14="http://schemas.microsoft.com/office/word/2010/wordprocessingDrawing" xmlns:wp="http://schemas.openxmlformats.org/drawingml/2006/wordprocessingDrawing" xmlns:w10="urn:schemas-microsoft-com:office:word" xmlns:w="http://schemas.openxmlformats.org/wordprocessingml/2006/main" xmlns:w14="http://schemas.microsoft.com/office/word/2010/wordml" xmlns:w15="http://schemas.microsoft.com/office/word/2012/wordml" xmlns:w16cex="http://schemas.microsoft.com/office/word/2018/wordml/cex" xmlns:w16cid="http://schemas.microsoft.com/office/word/2016/wordml/cid" xmlns:w16="http://schemas.microsoft.com/office/word/2018/wordml" xmlns:w16sdtdh="http://schemas.microsoft.com/office/word/2020/wordml/sdtdatahash" xmlns:w16se="http://schemas.microsoft.com/office/word/2015/wordml/symex" xmlns:wpg="http://schemas.microsoft.com/office/word/2010/wordprocessingGroup" xmlns:wpi="http://schemas.microsoft.com/office/word/2010/wordprocessingInk" xmlns:wne="http://schemas.microsoft.com/office/word/2006/wordml" xmlns:wps="http://schemas.microsoft.com/office/word/2010/wordprocessingShape" mc:Ignorable="w14 w15 w16se w16cid w16 w16cex w16sdtdh wp14">
+<w:document xmlns:wpc="http://schemas.microsoft.com/office/word/2010/wordprocessingCanvas" xmlns:cx="http://schemas.microsoft.com/office/drawing/2014/chartex" xmlns:cx1="http://schemas.microsoft.com/office/drawing/2015/9/8/chartex" xmlns:cx2="http://schemas.microsoft.com/office/drawing/2015/10/21/chartex" xmlns:cx3="http://schemas.microsoft.com/office/drawing/2016/5/9/chartex" xmlns:cx4="http://schemas.microsoft.com/office/drawing/2016/5/10/chartex" xmlns:cx5="http://schemas.microsoft.com/office/drawing/2016/5/11/chartex" xmlns:cx6="http://schemas.microsoft.com/office/drawing/2016/5/12/chartex" xmlns:cx7="http://schemas.microsoft.com/office/drawing/2016/5/13/chartex" xmlns:cx8="http://schemas.microsoft.com/office/drawing/2016/5/14/chartex" xmlns:mc="http://schemas.openxmlformats.org/markup-compatibility/2006" xmlns:aink="http://schemas.microsoft.com/office/drawing/2016/ink" xmlns:am3d="http://schemas.microsoft.com/office/drawing/2017/model3d" xmlns:o="urn:schemas-microsoft-com:office:office" xmlns:r="http://schemas.openxmlformats.org/officeDocument/2006/relationships" xmlns:m="http://schemas.openxmlformats.org/officeDocument/2006/math" xmlns:v="urn:schemas-microsoft-com:vml" xmlns:wp14="http://schemas.microsoft.com/office/word/2010/wordprocessingDrawing" xmlns:wp="http://schemas.openxmlformats.org/drawingml/2006/wordprocessingDrawing" xmlns:w10="urn:schemas-microsoft-com:office:word" xmlns:w="http://schemas.openxmlformats.org/wordprocessingml/2006/main" xmlns:w14="http://schemas.microsoft.com/office/word/2010/wordml" xmlns:w15="http://schemas.microsoft.com/office/word/2012/wordml" xmlns:w16cid="http://schemas.microsoft.com/office/word/2016/wordml/cid" xmlns:w16se="http://schemas.microsoft.com/office/word/2015/wordml/symex" xmlns:wpg="http://schemas.microsoft.com/office/word/2010/wordprocessingGroup" xmlns:wpi="http://schemas.microsoft.com/office/word/2010/wordprocessingInk" xmlns:wne="http://schemas.microsoft.com/office/word/2006/wordml" xmlns:wps="http://schemas.microsoft.com/office/word/2010/wordprocessingShape" mc:Ignorable="w14 w15 w16se w16cid wp14">
   <w:body>
     <w:p>
       <w:pPr>
@@ -98,6 +98,7 @@
         <w:pStyle w:val="Heading4"/>
       </w:pPr>
       <w:bookmarkStart w:id="3" w:name="heading-4"/>
+      <w:bookmarkStart w:id="4" w:name="_GoBack"/>
       <w:r>
         <w:t xml:space="preserve">Heading 4 </w:t>
       </w:r>
@@ -107,51 +108,52 @@
       <w:pPr>
         <w:pStyle w:val="Heading5"/>
       </w:pPr>
-      <w:bookmarkStart w:id="4" w:name="heading-5"/>
+      <w:bookmarkStart w:id="5" w:name="heading-5"/>
+      <w:bookmarkEnd w:id="4"/>
       <w:r>
         <w:t xml:space="preserve">Heading 5 </w:t>
       </w:r>
-      <w:bookmarkEnd w:id="4"/>
+      <w:bookmarkEnd w:id="5"/>
     </w:p>
     <w:p>
       <w:pPr>
         <w:pStyle w:val="Heading6"/>
       </w:pPr>
-      <w:bookmarkStart w:id="5" w:name="heading-6"/>
+      <w:bookmarkStart w:id="6" w:name="heading-6"/>
       <w:r>
         <w:t xml:space="preserve"> Heading 6 </w:t>
       </w:r>
-      <w:bookmarkEnd w:id="5"/>
+      <w:bookmarkEnd w:id="6"/>
     </w:p>
     <w:p>
       <w:pPr>
         <w:pStyle w:val="Heading7"/>
       </w:pPr>
-      <w:bookmarkStart w:id="6" w:name="heading-7"/>
+      <w:bookmarkStart w:id="7" w:name="heading-7"/>
       <w:r>
         <w:t xml:space="preserve"> Heading 7 </w:t>
       </w:r>
-      <w:bookmarkEnd w:id="6"/>
+      <w:bookmarkEnd w:id="7"/>
     </w:p>
     <w:p>
       <w:pPr>
         <w:pStyle w:val="Heading8"/>
       </w:pPr>
-      <w:bookmarkStart w:id="7" w:name="heading-8"/>
+      <w:bookmarkStart w:id="8" w:name="heading-8"/>
       <w:r>
         <w:t xml:space="preserve"> Heading 8 </w:t>
       </w:r>
-      <w:bookmarkEnd w:id="7"/>
+      <w:bookmarkEnd w:id="8"/>
     </w:p>
     <w:p>
       <w:pPr>
         <w:pStyle w:val="Heading9"/>
       </w:pPr>
-      <w:bookmarkStart w:id="8" w:name="heading-9"/>
+      <w:bookmarkStart w:id="9" w:name="heading-9"/>
       <w:r>
         <w:t xml:space="preserve"> Heading 9 </w:t>
       </w:r>
-      <w:bookmarkEnd w:id="8"/>
+      <w:bookmarkEnd w:id="9"/>
     </w:p>
     <w:p>
       <w:pPr>
@@ -412,6 +414,14 @@
     </w:p>
     <w:p>
       <w:pPr>
+        <w:pStyle w:val="Crossed"/>
+      </w:pPr>
+      <w:r>
+        <w:t>Crossed</w:t>
+      </w:r>
+    </w:p>
+    <w:p>
+      <w:pPr>
         <w:pStyle w:val="Heading2"/>
       </w:pPr>
       <w:r>
@@ -455,7 +465,15 @@
       </w:r>
       <w:proofErr w:type="spellEnd"/>
       <w:r>
-        <w:t xml:space="preserve">, sed do </w:t>
+        <w:t xml:space="preserve">, </w:t>
+      </w:r>
+      <w:proofErr w:type="spellStart"/>
+      <w:r>
+        <w:t>sed</w:t>
+      </w:r>
+      <w:proofErr w:type="spellEnd"/>
+      <w:r>
+        <w:t xml:space="preserve"> do </w:t>
       </w:r>
       <w:proofErr w:type="spellStart"/>
       <w:r>
@@ -487,7 +505,15 @@
       </w:r>
       <w:proofErr w:type="spellEnd"/>
       <w:r>
-        <w:t xml:space="preserve"> labore et dolore magna </w:t>
+        <w:t xml:space="preserve"> </w:t>
+      </w:r>
+      <w:proofErr w:type="spellStart"/>
+      <w:r>
+        <w:t>labore</w:t>
+      </w:r>
+      <w:proofErr w:type="spellEnd"/>
+      <w:r>
+        <w:t xml:space="preserve"> et dolore magna </w:t>
       </w:r>
       <w:proofErr w:type="spellStart"/>
       <w:r>
@@ -655,8 +681,13 @@
       <w:pPr>
         <w:pStyle w:val="BodyText"/>
       </w:pPr>
-      <w:r>
-        <w:t xml:space="preserve">Sed </w:t>
+      <w:proofErr w:type="spellStart"/>
+      <w:r>
+        <w:t>Sed</w:t>
+      </w:r>
+      <w:proofErr w:type="spellEnd"/>
+      <w:r>
+        <w:t xml:space="preserve"> </w:t>
       </w:r>
       <w:proofErr w:type="spellStart"/>
       <w:r>
@@ -808,7 +839,23 @@
       </w:r>
       <w:proofErr w:type="spellEnd"/>
       <w:r>
-        <w:t xml:space="preserve"> beatae vitae dicta sunt </w:t>
+        <w:t xml:space="preserve"> </w:t>
+      </w:r>
+      <w:proofErr w:type="spellStart"/>
+      <w:r>
+        <w:t>beatae</w:t>
+      </w:r>
+      <w:proofErr w:type="spellEnd"/>
+      <w:r>
+        <w:t xml:space="preserve"> vitae dicta </w:t>
+      </w:r>
+      <w:proofErr w:type="spellStart"/>
+      <w:r>
+        <w:t>sunt</w:t>
+      </w:r>
+      <w:proofErr w:type="spellEnd"/>
+      <w:r>
+        <w:t xml:space="preserve"> </w:t>
       </w:r>
       <w:proofErr w:type="spellStart"/>
       <w:r>
@@ -888,7 +935,15 @@
       </w:r>
       <w:proofErr w:type="spellEnd"/>
       <w:r>
-        <w:t xml:space="preserve"> fugit, sed </w:t>
+        <w:t xml:space="preserve"> fugit, </w:t>
+      </w:r>
+      <w:proofErr w:type="spellStart"/>
+      <w:r>
+        <w:t>sed</w:t>
+      </w:r>
+      <w:proofErr w:type="spellEnd"/>
+      <w:r>
+        <w:t xml:space="preserve"> </w:t>
       </w:r>
       <w:proofErr w:type="spellStart"/>
       <w:r>
@@ -1040,7 +1095,15 @@
       </w:r>
       <w:proofErr w:type="spellEnd"/>
       <w:r>
-        <w:t xml:space="preserve">, sed </w:t>
+        <w:t xml:space="preserve">, </w:t>
+      </w:r>
+      <w:proofErr w:type="spellStart"/>
+      <w:r>
+        <w:t>sed</w:t>
+      </w:r>
+      <w:proofErr w:type="spellEnd"/>
+      <w:r>
+        <w:t xml:space="preserve"> </w:t>
       </w:r>
       <w:proofErr w:type="spellStart"/>
       <w:r>
@@ -1096,7 +1159,15 @@
       </w:r>
       <w:proofErr w:type="spellEnd"/>
       <w:r>
-        <w:t xml:space="preserve"> labore et dolore </w:t>
+        <w:t xml:space="preserve"> </w:t>
+      </w:r>
+      <w:proofErr w:type="spellStart"/>
+      <w:r>
+        <w:t>labore</w:t>
+      </w:r>
+      <w:proofErr w:type="spellEnd"/>
+      <w:r>
+        <w:t xml:space="preserve"> et dolore </w:t>
       </w:r>
       <w:proofErr w:type="spellStart"/>
       <w:r>
@@ -1240,7 +1311,7 @@
 </file>
 
 <file path=word/endnotes.xml><?xml version="1.0" encoding="utf-8"?>
-<w:endnotes xmlns:wpc="http://schemas.microsoft.com/office/word/2010/wordprocessingCanvas" xmlns:cx="http://schemas.microsoft.com/office/drawing/2014/chartex" xmlns:cx1="http://schemas.microsoft.com/office/drawing/2015/9/8/chartex" xmlns:cx2="http://schemas.microsoft.com/office/drawing/2015/10/21/chartex" xmlns:cx3="http://schemas.microsoft.com/office/drawing/2016/5/9/chartex" xmlns:cx4="http://schemas.microsoft.com/office/drawing/2016/5/10/chartex" xmlns:cx5="http://schemas.microsoft.com/office/drawing/2016/5/11/chartex" xmlns:cx6="http://schemas.microsoft.com/office/drawing/2016/5/12/chartex" xmlns:cx7="http://schemas.microsoft.com/office/drawing/2016/5/13/chartex" xmlns:cx8="http://schemas.microsoft.com/office/drawing/2016/5/14/chartex" xmlns:mc="http://schemas.openxmlformats.org/markup-compatibility/2006" xmlns:aink="http://schemas.microsoft.com/office/drawing/2016/ink" xmlns:am3d="http://schemas.microsoft.com/office/drawing/2017/model3d" xmlns:o="urn:schemas-microsoft-com:office:office" xmlns:r="http://schemas.openxmlformats.org/officeDocument/2006/relationships" xmlns:m="http://schemas.openxmlformats.org/officeDocument/2006/math" xmlns:v="urn:schemas-microsoft-com:vml" xmlns:wp14="http://schemas.microsoft.com/office/word/2010/wordprocessingDrawing" xmlns:wp="http://schemas.openxmlformats.org/drawingml/2006/wordprocessingDrawing" xmlns:w10="urn:schemas-microsoft-com:office:word" xmlns:w="http://schemas.openxmlformats.org/wordprocessingml/2006/main" xmlns:w14="http://schemas.microsoft.com/office/word/2010/wordml" xmlns:w15="http://schemas.microsoft.com/office/word/2012/wordml" xmlns:w16cex="http://schemas.microsoft.com/office/word/2018/wordml/cex" xmlns:w16cid="http://schemas.microsoft.com/office/word/2016/wordml/cid" xmlns:w16="http://schemas.microsoft.com/office/word/2018/wordml" xmlns:w16sdtdh="http://schemas.microsoft.com/office/word/2020/wordml/sdtdatahash" xmlns:w16se="http://schemas.microsoft.com/office/word/2015/wordml/symex" xmlns:wpg="http://schemas.microsoft.com/office/word/2010/wordprocessingGroup" xmlns:wpi="http://schemas.microsoft.com/office/word/2010/wordprocessingInk" xmlns:wne="http://schemas.microsoft.com/office/word/2006/wordml" xmlns:wps="http://schemas.microsoft.com/office/word/2010/wordprocessingShape" mc:Ignorable="w14 w15 w16se w16cid w16 w16cex w16sdtdh wp14">
+<w:endnotes xmlns:wpc="http://schemas.microsoft.com/office/word/2010/wordprocessingCanvas" xmlns:cx="http://schemas.microsoft.com/office/drawing/2014/chartex" xmlns:cx1="http://schemas.microsoft.com/office/drawing/2015/9/8/chartex" xmlns:cx2="http://schemas.microsoft.com/office/drawing/2015/10/21/chartex" xmlns:cx3="http://schemas.microsoft.com/office/drawing/2016/5/9/chartex" xmlns:cx4="http://schemas.microsoft.com/office/drawing/2016/5/10/chartex" xmlns:cx5="http://schemas.microsoft.com/office/drawing/2016/5/11/chartex" xmlns:cx6="http://schemas.microsoft.com/office/drawing/2016/5/12/chartex" xmlns:cx7="http://schemas.microsoft.com/office/drawing/2016/5/13/chartex" xmlns:cx8="http://schemas.microsoft.com/office/drawing/2016/5/14/chartex" xmlns:mc="http://schemas.openxmlformats.org/markup-compatibility/2006" xmlns:aink="http://schemas.microsoft.com/office/drawing/2016/ink" xmlns:am3d="http://schemas.microsoft.com/office/drawing/2017/model3d" xmlns:o="urn:schemas-microsoft-com:office:office" xmlns:r="http://schemas.openxmlformats.org/officeDocument/2006/relationships" xmlns:m="http://schemas.openxmlformats.org/officeDocument/2006/math" xmlns:v="urn:schemas-microsoft-com:vml" xmlns:wp14="http://schemas.microsoft.com/office/word/2010/wordprocessingDrawing" xmlns:wp="http://schemas.openxmlformats.org/drawingml/2006/wordprocessingDrawing" xmlns:w10="urn:schemas-microsoft-com:office:word" xmlns:w="http://schemas.openxmlformats.org/wordprocessingml/2006/main" xmlns:w14="http://schemas.microsoft.com/office/word/2010/wordml" xmlns:w15="http://schemas.microsoft.com/office/word/2012/wordml" xmlns:w16cid="http://schemas.microsoft.com/office/word/2016/wordml/cid" xmlns:w16se="http://schemas.microsoft.com/office/word/2015/wordml/symex" xmlns:wpg="http://schemas.microsoft.com/office/word/2010/wordprocessingGroup" xmlns:wpi="http://schemas.microsoft.com/office/word/2010/wordprocessingInk" xmlns:wne="http://schemas.microsoft.com/office/word/2006/wordml" xmlns:wps="http://schemas.microsoft.com/office/word/2010/wordprocessingShape" mc:Ignorable="w14 w15 w16se w16cid wp14">
   <w:endnote w:type="separator" w:id="-1">
     <w:p>
       <w:r>
@@ -1259,7 +1330,7 @@
 </file>
 
 <file path=word/footer1.xml><?xml version="1.0" encoding="utf-8"?>
-<w:ftr xmlns:wpc="http://schemas.microsoft.com/office/word/2010/wordprocessingCanvas" xmlns:cx="http://schemas.microsoft.com/office/drawing/2014/chartex" xmlns:cx1="http://schemas.microsoft.com/office/drawing/2015/9/8/chartex" xmlns:cx2="http://schemas.microsoft.com/office/drawing/2015/10/21/chartex" xmlns:cx3="http://schemas.microsoft.com/office/drawing/2016/5/9/chartex" xmlns:cx4="http://schemas.microsoft.com/office/drawing/2016/5/10/chartex" xmlns:cx5="http://schemas.microsoft.com/office/drawing/2016/5/11/chartex" xmlns:cx6="http://schemas.microsoft.com/office/drawing/2016/5/12/chartex" xmlns:cx7="http://schemas.microsoft.com/office/drawing/2016/5/13/chartex" xmlns:cx8="http://schemas.microsoft.com/office/drawing/2016/5/14/chartex" xmlns:mc="http://schemas.openxmlformats.org/markup-compatibility/2006" xmlns:aink="http://schemas.microsoft.com/office/drawing/2016/ink" xmlns:am3d="http://schemas.microsoft.com/office/drawing/2017/model3d" xmlns:o="urn:schemas-microsoft-com:office:office" xmlns:r="http://schemas.openxmlformats.org/officeDocument/2006/relationships" xmlns:m="http://schemas.openxmlformats.org/officeDocument/2006/math" xmlns:v="urn:schemas-microsoft-com:vml" xmlns:wp14="http://schemas.microsoft.com/office/word/2010/wordprocessingDrawing" xmlns:wp="http://schemas.openxmlformats.org/drawingml/2006/wordprocessingDrawing" xmlns:w10="urn:schemas-microsoft-com:office:word" xmlns:w="http://schemas.openxmlformats.org/wordprocessingml/2006/main" xmlns:w14="http://schemas.microsoft.com/office/word/2010/wordml" xmlns:w15="http://schemas.microsoft.com/office/word/2012/wordml" xmlns:w16cex="http://schemas.microsoft.com/office/word/2018/wordml/cex" xmlns:w16cid="http://schemas.microsoft.com/office/word/2016/wordml/cid" xmlns:w16="http://schemas.microsoft.com/office/word/2018/wordml" xmlns:w16sdtdh="http://schemas.microsoft.com/office/word/2020/wordml/sdtdatahash" xmlns:w16se="http://schemas.microsoft.com/office/word/2015/wordml/symex" xmlns:wpg="http://schemas.microsoft.com/office/word/2010/wordprocessingGroup" xmlns:wpi="http://schemas.microsoft.com/office/word/2010/wordprocessingInk" xmlns:wne="http://schemas.microsoft.com/office/word/2006/wordml" xmlns:wps="http://schemas.microsoft.com/office/word/2010/wordprocessingShape" mc:Ignorable="w14 w15 w16se w16cid w16 w16cex w16sdtdh wp14">
+<w:ftr xmlns:wpc="http://schemas.microsoft.com/office/word/2010/wordprocessingCanvas" xmlns:cx="http://schemas.microsoft.com/office/drawing/2014/chartex" xmlns:cx1="http://schemas.microsoft.com/office/drawing/2015/9/8/chartex" xmlns:cx2="http://schemas.microsoft.com/office/drawing/2015/10/21/chartex" xmlns:cx3="http://schemas.microsoft.com/office/drawing/2016/5/9/chartex" xmlns:cx4="http://schemas.microsoft.com/office/drawing/2016/5/10/chartex" xmlns:cx5="http://schemas.microsoft.com/office/drawing/2016/5/11/chartex" xmlns:cx6="http://schemas.microsoft.com/office/drawing/2016/5/12/chartex" xmlns:cx7="http://schemas.microsoft.com/office/drawing/2016/5/13/chartex" xmlns:cx8="http://schemas.microsoft.com/office/drawing/2016/5/14/chartex" xmlns:mc="http://schemas.openxmlformats.org/markup-compatibility/2006" xmlns:aink="http://schemas.microsoft.com/office/drawing/2016/ink" xmlns:am3d="http://schemas.microsoft.com/office/drawing/2017/model3d" xmlns:o="urn:schemas-microsoft-com:office:office" xmlns:r="http://schemas.openxmlformats.org/officeDocument/2006/relationships" xmlns:m="http://schemas.openxmlformats.org/officeDocument/2006/math" xmlns:v="urn:schemas-microsoft-com:vml" xmlns:wp14="http://schemas.microsoft.com/office/word/2010/wordprocessingDrawing" xmlns:wp="http://schemas.openxmlformats.org/drawingml/2006/wordprocessingDrawing" xmlns:w10="urn:schemas-microsoft-com:office:word" xmlns:w="http://schemas.openxmlformats.org/wordprocessingml/2006/main" xmlns:w14="http://schemas.microsoft.com/office/word/2010/wordml" xmlns:w15="http://schemas.microsoft.com/office/word/2012/wordml" xmlns:w16cid="http://schemas.microsoft.com/office/word/2016/wordml/cid" xmlns:w16se="http://schemas.microsoft.com/office/word/2015/wordml/symex" xmlns:wpg="http://schemas.microsoft.com/office/word/2010/wordprocessingGroup" xmlns:wpi="http://schemas.microsoft.com/office/word/2010/wordprocessingInk" xmlns:wne="http://schemas.microsoft.com/office/word/2006/wordml" xmlns:wps="http://schemas.microsoft.com/office/word/2010/wordprocessingShape" mc:Ignorable="w14 w15 w16se w16cid wp14">
   <w:sdt>
     <w:sdtPr>
       <w:id w:val="1277377928"/>
@@ -1312,7 +1383,7 @@
 </file>
 
 <file path=word/footnotes.xml><?xml version="1.0" encoding="utf-8"?>
-<w:footnotes xmlns:wpc="http://schemas.microsoft.com/office/word/2010/wordprocessingCanvas" xmlns:cx="http://schemas.microsoft.com/office/drawing/2014/chartex" xmlns:cx1="http://schemas.microsoft.com/office/drawing/2015/9/8/chartex" xmlns:cx2="http://schemas.microsoft.com/office/drawing/2015/10/21/chartex" xmlns:cx3="http://schemas.microsoft.com/office/drawing/2016/5/9/chartex" xmlns:cx4="http://schemas.microsoft.com/office/drawing/2016/5/10/chartex" xmlns:cx5="http://schemas.microsoft.com/office/drawing/2016/5/11/chartex" xmlns:cx6="http://schemas.microsoft.com/office/drawing/2016/5/12/chartex" xmlns:cx7="http://schemas.microsoft.com/office/drawing/2016/5/13/chartex" xmlns:cx8="http://schemas.microsoft.com/office/drawing/2016/5/14/chartex" xmlns:mc="http://schemas.openxmlformats.org/markup-compatibility/2006" xmlns:aink="http://schemas.microsoft.com/office/drawing/2016/ink" xmlns:am3d="http://schemas.microsoft.com/office/drawing/2017/model3d" xmlns:o="urn:schemas-microsoft-com:office:office" xmlns:r="http://schemas.openxmlformats.org/officeDocument/2006/relationships" xmlns:m="http://schemas.openxmlformats.org/officeDocument/2006/math" xmlns:v="urn:schemas-microsoft-com:vml" xmlns:wp14="http://schemas.microsoft.com/office/word/2010/wordprocessingDrawing" xmlns:wp="http://schemas.openxmlformats.org/drawingml/2006/wordprocessingDrawing" xmlns:w10="urn:schemas-microsoft-com:office:word" xmlns:w="http://schemas.openxmlformats.org/wordprocessingml/2006/main" xmlns:w14="http://schemas.microsoft.com/office/word/2010/wordml" xmlns:w15="http://schemas.microsoft.com/office/word/2012/wordml" xmlns:w16cex="http://schemas.microsoft.com/office/word/2018/wordml/cex" xmlns:w16cid="http://schemas.microsoft.com/office/word/2016/wordml/cid" xmlns:w16="http://schemas.microsoft.com/office/word/2018/wordml" xmlns:w16sdtdh="http://schemas.microsoft.com/office/word/2020/wordml/sdtdatahash" xmlns:w16se="http://schemas.microsoft.com/office/word/2015/wordml/symex" xmlns:wpg="http://schemas.microsoft.com/office/word/2010/wordprocessingGroup" xmlns:wpi="http://schemas.microsoft.com/office/word/2010/wordprocessingInk" xmlns:wne="http://schemas.microsoft.com/office/word/2006/wordml" xmlns:wps="http://schemas.microsoft.com/office/word/2010/wordprocessingShape" mc:Ignorable="w14 w15 w16se w16cid w16 w16cex w16sdtdh wp14">
+<w:footnotes xmlns:wpc="http://schemas.microsoft.com/office/word/2010/wordprocessingCanvas" xmlns:cx="http://schemas.microsoft.com/office/drawing/2014/chartex" xmlns:cx1="http://schemas.microsoft.com/office/drawing/2015/9/8/chartex" xmlns:cx2="http://schemas.microsoft.com/office/drawing/2015/10/21/chartex" xmlns:cx3="http://schemas.microsoft.com/office/drawing/2016/5/9/chartex" xmlns:cx4="http://schemas.microsoft.com/office/drawing/2016/5/10/chartex" xmlns:cx5="http://schemas.microsoft.com/office/drawing/2016/5/11/chartex" xmlns:cx6="http://schemas.microsoft.com/office/drawing/2016/5/12/chartex" xmlns:cx7="http://schemas.microsoft.com/office/drawing/2016/5/13/chartex" xmlns:cx8="http://schemas.microsoft.com/office/drawing/2016/5/14/chartex" xmlns:mc="http://schemas.openxmlformats.org/markup-compatibility/2006" xmlns:aink="http://schemas.microsoft.com/office/drawing/2016/ink" xmlns:am3d="http://schemas.microsoft.com/office/drawing/2017/model3d" xmlns:o="urn:schemas-microsoft-com:office:office" xmlns:r="http://schemas.openxmlformats.org/officeDocument/2006/relationships" xmlns:m="http://schemas.openxmlformats.org/officeDocument/2006/math" xmlns:v="urn:schemas-microsoft-com:vml" xmlns:wp14="http://schemas.microsoft.com/office/word/2010/wordprocessingDrawing" xmlns:wp="http://schemas.openxmlformats.org/drawingml/2006/wordprocessingDrawing" xmlns:w10="urn:schemas-microsoft-com:office:word" xmlns:w="http://schemas.openxmlformats.org/wordprocessingml/2006/main" xmlns:w14="http://schemas.microsoft.com/office/word/2010/wordml" xmlns:w15="http://schemas.microsoft.com/office/word/2012/wordml" xmlns:w16cid="http://schemas.microsoft.com/office/word/2016/wordml/cid" xmlns:w16se="http://schemas.microsoft.com/office/word/2015/wordml/symex" xmlns:wpg="http://schemas.microsoft.com/office/word/2010/wordprocessingGroup" xmlns:wpi="http://schemas.microsoft.com/office/word/2010/wordprocessingInk" xmlns:wne="http://schemas.microsoft.com/office/word/2006/wordml" xmlns:wps="http://schemas.microsoft.com/office/word/2010/wordprocessingShape" mc:Ignorable="w14 w15 w16se w16cid wp14">
   <w:footnote w:type="separator" w:id="-1">
     <w:p>
       <w:r>
@@ -1347,7 +1418,7 @@
 </file>
 
 <file path=word/numbering.xml><?xml version="1.0" encoding="utf-8"?>
-<w:numbering xmlns:wpc="http://schemas.microsoft.com/office/word/2010/wordprocessingCanvas" xmlns:cx="http://schemas.microsoft.com/office/drawing/2014/chartex" xmlns:cx1="http://schemas.microsoft.com/office/drawing/2015/9/8/chartex" xmlns:cx2="http://schemas.microsoft.com/office/drawing/2015/10/21/chartex" xmlns:cx3="http://schemas.microsoft.com/office/drawing/2016/5/9/chartex" xmlns:cx4="http://schemas.microsoft.com/office/drawing/2016/5/10/chartex" xmlns:cx5="http://schemas.microsoft.com/office/drawing/2016/5/11/chartex" xmlns:cx6="http://schemas.microsoft.com/office/drawing/2016/5/12/chartex" xmlns:cx7="http://schemas.microsoft.com/office/drawing/2016/5/13/chartex" xmlns:cx8="http://schemas.microsoft.com/office/drawing/2016/5/14/chartex" xmlns:mc="http://schemas.openxmlformats.org/markup-compatibility/2006" xmlns:aink="http://schemas.microsoft.com/office/drawing/2016/ink" xmlns:am3d="http://schemas.microsoft.com/office/drawing/2017/model3d" xmlns:o="urn:schemas-microsoft-com:office:office" xmlns:r="http://schemas.openxmlformats.org/officeDocument/2006/relationships" xmlns:m="http://schemas.openxmlformats.org/officeDocument/2006/math" xmlns:v="urn:schemas-microsoft-com:vml" xmlns:wp14="http://schemas.microsoft.com/office/word/2010/wordprocessingDrawing" xmlns:wp="http://schemas.openxmlformats.org/drawingml/2006/wordprocessingDrawing" xmlns:w10="urn:schemas-microsoft-com:office:word" xmlns:w="http://schemas.openxmlformats.org/wordprocessingml/2006/main" xmlns:w14="http://schemas.microsoft.com/office/word/2010/wordml" xmlns:w15="http://schemas.microsoft.com/office/word/2012/wordml" xmlns:w16cex="http://schemas.microsoft.com/office/word/2018/wordml/cex" xmlns:w16cid="http://schemas.microsoft.com/office/word/2016/wordml/cid" xmlns:w16="http://schemas.microsoft.com/office/word/2018/wordml" xmlns:w16sdtdh="http://schemas.microsoft.com/office/word/2020/wordml/sdtdatahash" xmlns:w16se="http://schemas.microsoft.com/office/word/2015/wordml/symex" xmlns:wpg="http://schemas.microsoft.com/office/word/2010/wordprocessingGroup" xmlns:wpi="http://schemas.microsoft.com/office/word/2010/wordprocessingInk" xmlns:wne="http://schemas.microsoft.com/office/word/2006/wordml" xmlns:wps="http://schemas.microsoft.com/office/word/2010/wordprocessingShape" mc:Ignorable="w14 w15 w16se w16cid w16 w16cex w16sdtdh wp14">
+<w:numbering xmlns:wpc="http://schemas.microsoft.com/office/word/2010/wordprocessingCanvas" xmlns:cx="http://schemas.microsoft.com/office/drawing/2014/chartex" xmlns:cx1="http://schemas.microsoft.com/office/drawing/2015/9/8/chartex" xmlns:cx2="http://schemas.microsoft.com/office/drawing/2015/10/21/chartex" xmlns:cx3="http://schemas.microsoft.com/office/drawing/2016/5/9/chartex" xmlns:cx4="http://schemas.microsoft.com/office/drawing/2016/5/10/chartex" xmlns:cx5="http://schemas.microsoft.com/office/drawing/2016/5/11/chartex" xmlns:cx6="http://schemas.microsoft.com/office/drawing/2016/5/12/chartex" xmlns:cx7="http://schemas.microsoft.com/office/drawing/2016/5/13/chartex" xmlns:cx8="http://schemas.microsoft.com/office/drawing/2016/5/14/chartex" xmlns:mc="http://schemas.openxmlformats.org/markup-compatibility/2006" xmlns:aink="http://schemas.microsoft.com/office/drawing/2016/ink" xmlns:am3d="http://schemas.microsoft.com/office/drawing/2017/model3d" xmlns:o="urn:schemas-microsoft-com:office:office" xmlns:r="http://schemas.openxmlformats.org/officeDocument/2006/relationships" xmlns:m="http://schemas.openxmlformats.org/officeDocument/2006/math" xmlns:v="urn:schemas-microsoft-com:vml" xmlns:wp14="http://schemas.microsoft.com/office/word/2010/wordprocessingDrawing" xmlns:wp="http://schemas.openxmlformats.org/drawingml/2006/wordprocessingDrawing" xmlns:w10="urn:schemas-microsoft-com:office:word" xmlns:w="http://schemas.openxmlformats.org/wordprocessingml/2006/main" xmlns:w14="http://schemas.microsoft.com/office/word/2010/wordml" xmlns:w15="http://schemas.microsoft.com/office/word/2012/wordml" xmlns:w16cid="http://schemas.microsoft.com/office/word/2016/wordml/cid" xmlns:w16se="http://schemas.microsoft.com/office/word/2015/wordml/symex" xmlns:wpg="http://schemas.microsoft.com/office/word/2010/wordprocessingGroup" xmlns:wpi="http://schemas.microsoft.com/office/word/2010/wordprocessingInk" xmlns:wne="http://schemas.microsoft.com/office/word/2006/wordml" xmlns:wps="http://schemas.microsoft.com/office/word/2010/wordprocessingShape" mc:Ignorable="w14 w15 w16se w16cid wp14">
   <w:abstractNum w:abstractNumId="0" w15:restartNumberingAfterBreak="0">
     <w:nsid w:val="FFFFFF7C"/>
     <w:multiLevelType w:val="singleLevel"/>
@@ -1674,7 +1745,7 @@
 </file>
 
 <file path=word/styles.xml><?xml version="1.0" encoding="utf-8"?>
-<w:styles xmlns:mc="http://schemas.openxmlformats.org/markup-compatibility/2006" xmlns:r="http://schemas.openxmlformats.org/officeDocument/2006/relationships" xmlns:w="http://schemas.openxmlformats.org/wordprocessingml/2006/main" xmlns:w14="http://schemas.microsoft.com/office/word/2010/wordml" xmlns:w15="http://schemas.microsoft.com/office/word/2012/wordml" xmlns:w16cex="http://schemas.microsoft.com/office/word/2018/wordml/cex" xmlns:w16cid="http://schemas.microsoft.com/office/word/2016/wordml/cid" xmlns:w16="http://schemas.microsoft.com/office/word/2018/wordml" xmlns:w16sdtdh="http://schemas.microsoft.com/office/word/2020/wordml/sdtdatahash" xmlns:w16se="http://schemas.microsoft.com/office/word/2015/wordml/symex" mc:Ignorable="w14 w15 w16se w16cid w16 w16cex w16sdtdh">
+<w:styles xmlns:mc="http://schemas.openxmlformats.org/markup-compatibility/2006" xmlns:r="http://schemas.openxmlformats.org/officeDocument/2006/relationships" xmlns:w="http://schemas.openxmlformats.org/wordprocessingml/2006/main" xmlns:w14="http://schemas.microsoft.com/office/word/2010/wordml" xmlns:w15="http://schemas.microsoft.com/office/word/2012/wordml" xmlns:w16cid="http://schemas.microsoft.com/office/word/2016/wordml/cid" xmlns:w16se="http://schemas.microsoft.com/office/word/2015/wordml/symex" mc:Ignorable="w14 w15 w16se w16cid">
   <w:docDefaults>
     <w:rPrDefault>
       <w:rPr>
@@ -1690,7 +1761,7 @@
       </w:pPr>
     </w:pPrDefault>
   </w:docDefaults>
-  <w:latentStyles w:defLockedState="0" w:defUIPriority="0" w:defSemiHidden="0" w:defUnhideWhenUsed="0" w:defQFormat="0" w:count="376">
+  <w:latentStyles w:defLockedState="0" w:defUIPriority="0" w:defSemiHidden="0" w:defUnhideWhenUsed="0" w:defQFormat="0" w:count="375">
     <w:lsdException w:name="heading 5" w:semiHidden="1" w:unhideWhenUsed="1"/>
     <w:lsdException w:name="index 2" w:semiHidden="1" w:unhideWhenUsed="1"/>
     <w:lsdException w:name="index 3" w:semiHidden="1" w:unhideWhenUsed="1"/>
@@ -2026,7 +2097,6 @@
     <w:lsdException w:name="Smart Hyperlink" w:semiHidden="1" w:uiPriority="99" w:unhideWhenUsed="1"/>
     <w:lsdException w:name="Hashtag" w:semiHidden="1" w:uiPriority="99" w:unhideWhenUsed="1"/>
     <w:lsdException w:name="Unresolved Mention" w:semiHidden="1" w:uiPriority="99" w:unhideWhenUsed="1"/>
-    <w:lsdException w:name="Smart Link" w:semiHidden="1" w:uiPriority="99" w:unhideWhenUsed="1"/>
   </w:latentStyles>
   <w:style w:type="paragraph" w:default="1" w:styleId="Normal">
     <w:name w:val="Normal"/>
@@ -2060,6 +2130,7 @@
     <w:name w:val="heading 2"/>
     <w:basedOn w:val="Normal"/>
     <w:next w:val="BodyText"/>
+    <w:link w:val="Heading2Char"/>
     <w:uiPriority w:val="9"/>
     <w:unhideWhenUsed/>
     <w:qFormat/>
@@ -2106,7 +2177,7 @@
     <w:uiPriority w:val="9"/>
     <w:unhideWhenUsed/>
     <w:qFormat/>
-    <w:rsid w:val="001A48F4"/>
+    <w:rsid w:val="004D1F86"/>
     <w:pPr>
       <w:keepNext/>
       <w:keepLines/>
@@ -2115,7 +2186,7 @@
       <w:outlineLvl w:val="3"/>
     </w:pPr>
     <w:rPr>
-      <w:rFonts w:ascii="Arial" w:eastAsiaTheme="majorEastAsia" w:hAnsi="Arial" w:cs="Arial"/>
+      <w:rFonts w:ascii="Times New Roman" w:eastAsiaTheme="majorEastAsia" w:hAnsi="Times New Roman" w:cs="Times New Roman"/>
       <w:bCs/>
       <w:i/>
     </w:rPr>
@@ -2837,6 +2908,49 @@
     <w:rPr>
       <w:rFonts w:ascii="Times New Roman" w:hAnsi="Times New Roman" w:cs="Times New Roman"/>
       <w:shd w:val="solid" w:color="FFFF00" w:fill="auto"/>
+    </w:rPr>
+  </w:style>
+  <w:style w:type="paragraph" w:customStyle="1" w:styleId="Crossed">
+    <w:name w:val="Crossed"/>
+    <w:basedOn w:val="Heading2"/>
+    <w:link w:val="CrossedChar"/>
+    <w:qFormat/>
+    <w:rsid w:val="00AC7DF7"/>
+    <w:pPr>
+      <w:spacing w:line="240" w:lineRule="auto"/>
+    </w:pPr>
+    <w:rPr>
+      <w:b w:val="0"/>
+      <w:caps w:val="0"/>
+      <w:strike/>
+    </w:rPr>
+  </w:style>
+  <w:style w:type="character" w:customStyle="1" w:styleId="Heading2Char">
+    <w:name w:val="Heading 2 Char"/>
+    <w:basedOn w:val="DefaultParagraphFont"/>
+    <w:link w:val="Heading2"/>
+    <w:uiPriority w:val="9"/>
+    <w:rsid w:val="00375224"/>
+    <w:rPr>
+      <w:rFonts w:ascii="Times New Roman" w:eastAsiaTheme="majorEastAsia" w:hAnsi="Times New Roman" w:cs="Arial"/>
+      <w:b/>
+      <w:bCs/>
+      <w:iCs/>
+      <w:caps/>
+    </w:rPr>
+  </w:style>
+  <w:style w:type="character" w:customStyle="1" w:styleId="CrossedChar">
+    <w:name w:val="Crossed Char"/>
+    <w:basedOn w:val="Heading2Char"/>
+    <w:link w:val="Crossed"/>
+    <w:rsid w:val="00AC7DF7"/>
+    <w:rPr>
+      <w:rFonts w:ascii="Times New Roman" w:eastAsiaTheme="majorEastAsia" w:hAnsi="Times New Roman" w:cs="Arial"/>
+      <w:b w:val="0"/>
+      <w:bCs/>
+      <w:iCs/>
+      <w:caps w:val="0"/>
+      <w:strike/>
     </w:rPr>
   </w:style>
 </w:styles>
@@ -3165,7 +3279,7 @@
 </file>
 
 <file path=customXml/itemProps1.xml><?xml version="1.0" encoding="utf-8"?>
-<ds:datastoreItem xmlns:ds="http://schemas.openxmlformats.org/officeDocument/2006/customXml" ds:itemID="{43E1185B-FAEC-464F-9567-B3C506EE54D8}">
+<ds:datastoreItem xmlns:ds="http://schemas.openxmlformats.org/officeDocument/2006/customXml" ds:itemID="{759C6756-B662-436F-A091-448E09AA4F92}">
   <ds:schemaRefs>
     <ds:schemaRef ds:uri="http://schemas.openxmlformats.org/officeDocument/2006/bibliography"/>
   </ds:schemaRefs>

</xml_diff>